<commit_message>
Final veci za semester
</commit_message>
<xml_diff>
--- a/sprinty/Sprint 4.docx
+++ b/sprinty/Sprint 4.docx
@@ -321,6 +321,12 @@
                 <w:lang w:val="sk-SK"/>
               </w:rPr>
             </w:pPr>
+            <w:r>
+              <w:rPr>
+                <w:lang w:val="sk-SK"/>
+              </w:rPr>
+              <w:t>Všetky dokumenty dopísané a správne formátované</w:t>
+            </w:r>
           </w:p>
         </w:tc>
         <w:tc>
@@ -328,7 +334,11 @@
             <w:tcW w:w="739" w:type="dxa"/>
             <w:vAlign w:val="center"/>
           </w:tcPr>
-          <w:p/>
+          <w:p>
+            <w:r>
+              <w:t>100%</w:t>
+            </w:r>
+          </w:p>
         </w:tc>
       </w:tr>
       <w:tr>
@@ -424,7 +434,37 @@
             <w:tcW w:w="2268" w:type="dxa"/>
             <w:vAlign w:val="center"/>
           </w:tcPr>
-          <w:p/>
+          <w:p>
+            <w:proofErr w:type="spellStart"/>
+            <w:r>
+              <w:t>Analýza</w:t>
+            </w:r>
+            <w:proofErr w:type="spellEnd"/>
+            <w:r>
+              <w:t xml:space="preserve"> </w:t>
+            </w:r>
+            <w:proofErr w:type="spellStart"/>
+            <w:r>
+              <w:t>stále</w:t>
+            </w:r>
+            <w:proofErr w:type="spellEnd"/>
+            <w:r>
+              <w:t xml:space="preserve"> </w:t>
+            </w:r>
+            <w:proofErr w:type="spellStart"/>
+            <w:r>
+              <w:t>nedokončená</w:t>
+            </w:r>
+            <w:proofErr w:type="spellEnd"/>
+            <w:r>
+              <w:t xml:space="preserve">, frontend </w:t>
+            </w:r>
+            <w:proofErr w:type="spellStart"/>
+            <w:r>
+              <w:t>dokončený</w:t>
+            </w:r>
+            <w:proofErr w:type="spellEnd"/>
+          </w:p>
         </w:tc>
         <w:tc>
           <w:tcPr>
@@ -437,6 +477,12 @@
                 <w:lang w:val="sk-SK"/>
               </w:rPr>
             </w:pPr>
+            <w:r>
+              <w:rPr>
+                <w:lang w:val="sk-SK"/>
+              </w:rPr>
+              <w:t>75%</w:t>
+            </w:r>
           </w:p>
         </w:tc>
       </w:tr>
@@ -523,6 +569,20 @@
                 <w:lang w:val="sk-SK"/>
               </w:rPr>
             </w:pPr>
+            <w:r>
+              <w:rPr>
+                <w:lang w:val="sk-SK"/>
+              </w:rPr>
+              <w:t xml:space="preserve">Zoom funguje dokonale, opravil veci po </w:t>
+            </w:r>
+            <w:proofErr w:type="spellStart"/>
+            <w:r>
+              <w:rPr>
+                <w:lang w:val="sk-SK"/>
+              </w:rPr>
+              <w:t>Ondrovi</w:t>
+            </w:r>
+            <w:proofErr w:type="spellEnd"/>
           </w:p>
         </w:tc>
         <w:tc>
@@ -530,7 +590,11 @@
             <w:tcW w:w="739" w:type="dxa"/>
             <w:vAlign w:val="center"/>
           </w:tcPr>
-          <w:p/>
+          <w:p>
+            <w:r>
+              <w:t>100%</w:t>
+            </w:r>
+          </w:p>
         </w:tc>
       </w:tr>
       <w:tr>
@@ -624,6 +688,40 @@
                 <w:lang w:val="sk-SK"/>
               </w:rPr>
             </w:pPr>
+            <w:r>
+              <w:rPr>
+                <w:lang w:val="sk-SK"/>
+              </w:rPr>
+              <w:t xml:space="preserve">Dokončil dokumentáciu, </w:t>
+            </w:r>
+            <w:proofErr w:type="spellStart"/>
+            <w:r>
+              <w:rPr>
+                <w:lang w:val="sk-SK"/>
+              </w:rPr>
+              <w:t>docker</w:t>
+            </w:r>
+            <w:proofErr w:type="spellEnd"/>
+            <w:r>
+              <w:rPr>
+                <w:lang w:val="sk-SK"/>
+              </w:rPr>
+              <w:t xml:space="preserve"> </w:t>
+            </w:r>
+            <w:proofErr w:type="spellStart"/>
+            <w:r>
+              <w:rPr>
+                <w:lang w:val="sk-SK"/>
+              </w:rPr>
+              <w:t>endpoint</w:t>
+            </w:r>
+            <w:proofErr w:type="spellEnd"/>
+            <w:r>
+              <w:rPr>
+                <w:lang w:val="sk-SK"/>
+              </w:rPr>
+              <w:t xml:space="preserve"> navyše</w:t>
+            </w:r>
           </w:p>
         </w:tc>
         <w:tc>
@@ -631,7 +729,11 @@
             <w:tcW w:w="739" w:type="dxa"/>
             <w:vAlign w:val="center"/>
           </w:tcPr>
-          <w:p/>
+          <w:p>
+            <w:r>
+              <w:t>100%</w:t>
+            </w:r>
+          </w:p>
         </w:tc>
       </w:tr>
       <w:tr>
@@ -747,6 +849,26 @@
                 <w:lang w:val="sk-SK"/>
               </w:rPr>
             </w:pPr>
+            <w:r>
+              <w:rPr>
+                <w:lang w:val="sk-SK"/>
+              </w:rPr>
+              <w:t xml:space="preserve">Plieskal navyše </w:t>
+            </w:r>
+            <w:proofErr w:type="spellStart"/>
+            <w:r>
+              <w:rPr>
+                <w:lang w:val="sk-SK"/>
+              </w:rPr>
+              <w:t>features</w:t>
+            </w:r>
+            <w:proofErr w:type="spellEnd"/>
+            <w:r>
+              <w:rPr>
+                <w:lang w:val="sk-SK"/>
+              </w:rPr>
+              <w:t xml:space="preserve"> hore dole</w:t>
+            </w:r>
           </w:p>
         </w:tc>
         <w:tc>
@@ -760,6 +882,12 @@
                 <w:lang w:val="sk-SK"/>
               </w:rPr>
             </w:pPr>
+            <w:r>
+              <w:rPr>
+                <w:lang w:val="sk-SK"/>
+              </w:rPr>
+              <w:t>100%</w:t>
+            </w:r>
           </w:p>
         </w:tc>
       </w:tr>
@@ -862,6 +990,12 @@
                 <w:lang w:val="sk-SK"/>
               </w:rPr>
             </w:pPr>
+            <w:r>
+              <w:rPr>
+                <w:lang w:val="sk-SK"/>
+              </w:rPr>
+              <w:t>Vynášal kontajnery</w:t>
+            </w:r>
           </w:p>
         </w:tc>
         <w:tc>
@@ -869,7 +1003,11 @@
             <w:tcW w:w="739" w:type="dxa"/>
             <w:vAlign w:val="center"/>
           </w:tcPr>
-          <w:p/>
+          <w:p>
+            <w:r>
+              <w:t>85%</w:t>
+            </w:r>
+          </w:p>
         </w:tc>
       </w:tr>
     </w:tbl>
@@ -989,7 +1127,19 @@
         <w:rPr>
           <w:lang w:val="sk-SK"/>
         </w:rPr>
-        <w:t>12.12</w:t>
+        <w:t>1</w:t>
+      </w:r>
+      <w:r>
+        <w:rPr>
+          <w:lang w:val="sk-SK"/>
+        </w:rPr>
+        <w:t>2</w:t>
+      </w:r>
+      <w:r>
+        <w:rPr>
+          <w:lang w:val="sk-SK"/>
+        </w:rPr>
+        <w:t>.12</w:t>
       </w:r>
     </w:p>
     <w:p>
@@ -1000,6 +1150,39 @@
       </w:pPr>
       <w:r>
         <w:rPr>
+          <w:lang w:val="sk-SK"/>
+        </w:rPr>
+        <w:t xml:space="preserve">Dokončenie prototypu aplikácie 2. Posledný </w:t>
+      </w:r>
+      <w:proofErr w:type="spellStart"/>
+      <w:r>
+        <w:rPr>
+          <w:lang w:val="sk-SK"/>
+        </w:rPr>
+        <w:t>sprint</w:t>
+      </w:r>
+      <w:proofErr w:type="spellEnd"/>
+      <w:r>
+        <w:rPr>
+          <w:lang w:val="sk-SK"/>
+        </w:rPr>
+        <w:t xml:space="preserve"> za prvý semester.</w:t>
+      </w:r>
+      <w:r>
+        <w:rPr>
+          <w:lang w:val="sk-SK"/>
+        </w:rPr>
+        <w:t xml:space="preserve"> Vytvorenie dokumentácie spájaním ostatných súborov.</w:t>
+      </w:r>
+    </w:p>
+    <w:p>
+      <w:pPr>
+        <w:rPr>
+          <w:lang w:val="sk-SK"/>
+        </w:rPr>
+      </w:pPr>
+      <w:r>
+        <w:rPr>
           <w:b/>
           <w:bCs/>
           <w:lang w:val="sk-SK"/>
@@ -1116,7 +1299,31 @@
         <w:rPr>
           <w:lang w:val="sk-SK"/>
         </w:rPr>
-        <w:t xml:space="preserve"> bude trvať štandardných 14 dní.</w:t>
+        <w:t xml:space="preserve"> bude trvať</w:t>
+      </w:r>
+      <w:r>
+        <w:rPr>
+          <w:lang w:val="sk-SK"/>
+        </w:rPr>
+        <w:t xml:space="preserve"> len 13</w:t>
+      </w:r>
+      <w:r>
+        <w:rPr>
+          <w:lang w:val="sk-SK"/>
+        </w:rPr>
+        <w:t xml:space="preserve"> dní</w:t>
+      </w:r>
+      <w:r>
+        <w:rPr>
+          <w:lang w:val="sk-SK"/>
+        </w:rPr>
+        <w:t xml:space="preserve"> z nejakého nepochopiteľného dôvodu</w:t>
+      </w:r>
+      <w:r>
+        <w:rPr>
+          <w:lang w:val="sk-SK"/>
+        </w:rPr>
+        <w:t>.</w:t>
       </w:r>
     </w:p>
     <w:p>
@@ -1218,6 +1425,20 @@
     <w:p>
       <w:pPr>
         <w:rPr>
+          <w:lang w:val="sk-SK"/>
+        </w:rPr>
+      </w:pPr>
+    </w:p>
+    <w:p>
+      <w:pPr>
+        <w:rPr>
+          <w:lang w:val="sk-SK"/>
+        </w:rPr>
+      </w:pPr>
+    </w:p>
+    <w:p>
+      <w:pPr>
+        <w:rPr>
           <w:b/>
           <w:bCs/>
           <w:lang w:val="sk-SK"/>
@@ -1229,6 +1450,7 @@
           <w:bCs/>
           <w:lang w:val="sk-SK"/>
         </w:rPr>
+        <w:lastRenderedPageBreak/>
         <w:t xml:space="preserve">Reflexia </w:t>
       </w:r>
       <w:proofErr w:type="spellStart"/>
@@ -1253,28 +1475,185 @@
     <w:p>
       <w:pPr>
         <w:rPr>
+          <w:lang w:val="sk-SK"/>
+        </w:rPr>
+      </w:pPr>
+      <w:r>
+        <w:rPr>
           <w:b/>
           <w:bCs/>
           <w:lang w:val="sk-SK"/>
         </w:rPr>
-      </w:pPr>
+        <w:tab/>
+      </w:r>
+      <w:r>
+        <w:rPr>
+          <w:lang w:val="sk-SK"/>
+        </w:rPr>
+        <w:t xml:space="preserve">Tento </w:t>
+      </w:r>
       <w:proofErr w:type="spellStart"/>
       <w:r>
+        <w:rPr>
+          <w:lang w:val="sk-SK"/>
+        </w:rPr>
+        <w:t>sprint</w:t>
+      </w:r>
+      <w:proofErr w:type="spellEnd"/>
+      <w:r>
+        <w:rPr>
+          <w:lang w:val="sk-SK"/>
+        </w:rPr>
+        <w:t xml:space="preserve"> končil v pondelok, namiesto utorok, čo nás všetkých zaskočilo. Na konci </w:t>
+      </w:r>
+      <w:proofErr w:type="spellStart"/>
+      <w:r>
+        <w:rPr>
+          <w:lang w:val="sk-SK"/>
+        </w:rPr>
+        <w:t>sprintu</w:t>
+      </w:r>
+      <w:proofErr w:type="spellEnd"/>
+      <w:r>
+        <w:rPr>
+          <w:lang w:val="sk-SK"/>
+        </w:rPr>
+        <w:t xml:space="preserve"> sme nemali všetky úlohy hotové. To bolo dôsledkom potreby odovzdať väčšieho množstva práce na ostatné predmety a zle odhadnuté, koľko úloh stihneme urobiť pri väčšom množstve práce. </w:t>
+      </w:r>
+      <w:r>
+        <w:rPr>
+          <w:lang w:val="sk-SK"/>
+        </w:rPr>
+        <w:t xml:space="preserve">Prototyp je dokončený, ale chceli sme urobiť množstvo vedľajšej funkcionality, čo sme žiaľ nestihli. </w:t>
+      </w:r>
+      <w:r>
+        <w:rPr>
+          <w:lang w:val="sk-SK"/>
+        </w:rPr>
+        <w:t xml:space="preserve">Po tomto </w:t>
+      </w:r>
+      <w:proofErr w:type="spellStart"/>
+      <w:r>
+        <w:rPr>
+          <w:lang w:val="sk-SK"/>
+        </w:rPr>
+        <w:t>sprinte</w:t>
+      </w:r>
+      <w:proofErr w:type="spellEnd"/>
+      <w:r>
+        <w:rPr>
+          <w:lang w:val="sk-SK"/>
+        </w:rPr>
+        <w:t xml:space="preserve"> nasledujú medzi semestrami zimné prázdniny, počas ktorých budeme pokračovať na projekte metodikov </w:t>
+      </w:r>
+      <w:proofErr w:type="spellStart"/>
+      <w:r>
+        <w:rPr>
+          <w:lang w:val="sk-SK"/>
+        </w:rPr>
+        <w:t>waterfall</w:t>
+      </w:r>
+      <w:proofErr w:type="spellEnd"/>
+      <w:r>
+        <w:rPr>
+          <w:lang w:val="sk-SK"/>
+        </w:rPr>
+        <w:t xml:space="preserve">. Práca na projekte počas tohto obdobia bude pre všetkých členov tímu nepovinná. </w:t>
+      </w:r>
+    </w:p>
+    <w:p>
+      <w:pPr>
         <w:rPr>
           <w:b/>
           <w:bCs/>
           <w:lang w:val="sk-SK"/>
         </w:rPr>
-        <w:t>Burndown</w:t>
-      </w:r>
-      <w:proofErr w:type="spellEnd"/>
+      </w:pPr>
+      <w:proofErr w:type="spellStart"/>
       <w:r>
         <w:rPr>
           <w:b/>
           <w:bCs/>
           <w:lang w:val="sk-SK"/>
         </w:rPr>
+        <w:t>Burndown</w:t>
+      </w:r>
+      <w:proofErr w:type="spellEnd"/>
+      <w:r>
+        <w:rPr>
+          <w:b/>
+          <w:bCs/>
+          <w:lang w:val="sk-SK"/>
+        </w:rPr>
         <w:t xml:space="preserve"> graf:</w:t>
+      </w:r>
+    </w:p>
+    <w:p>
+      <w:pPr>
+        <w:rPr>
+          <w:b/>
+          <w:bCs/>
+          <w:lang w:val="sk-SK"/>
+        </w:rPr>
+      </w:pPr>
+      <w:r>
+        <w:rPr>
+          <w:b/>
+          <w:bCs/>
+          <w:lang w:val="sk-SK"/>
+        </w:rPr>
+        <w:drawing>
+          <wp:inline distT="0" distB="0" distL="0" distR="0" wp14:anchorId="0C489098" wp14:editId="7A14D931">
+            <wp:extent cx="5731510" cy="2013585"/>
+            <wp:effectExtent l="0" t="0" r="0" b="0"/>
+            <wp:docPr id="1" name="Picture 1" descr="Chart&#10;&#10;Description automatically generated"/>
+            <wp:cNvGraphicFramePr>
+              <a:graphicFrameLocks xmlns:a="http://schemas.openxmlformats.org/drawingml/2006/main" noChangeAspect="1"/>
+            </wp:cNvGraphicFramePr>
+            <a:graphic xmlns:a="http://schemas.openxmlformats.org/drawingml/2006/main">
+              <a:graphicData uri="http://schemas.openxmlformats.org/drawingml/2006/picture">
+                <pic:pic xmlns:pic="http://schemas.openxmlformats.org/drawingml/2006/picture">
+                  <pic:nvPicPr>
+                    <pic:cNvPr id="1" name="Picture 1" descr="Chart&#10;&#10;Description automatically generated"/>
+                    <pic:cNvPicPr/>
+                  </pic:nvPicPr>
+                  <pic:blipFill>
+                    <a:blip r:embed="rId5"/>
+                    <a:stretch>
+                      <a:fillRect/>
+                    </a:stretch>
+                  </pic:blipFill>
+                  <pic:spPr>
+                    <a:xfrm>
+                      <a:off x="0" y="0"/>
+                      <a:ext cx="5731510" cy="2013585"/>
+                    </a:xfrm>
+                    <a:prstGeom prst="rect">
+                      <a:avLst/>
+                    </a:prstGeom>
+                  </pic:spPr>
+                </pic:pic>
+              </a:graphicData>
+            </a:graphic>
+          </wp:inline>
+        </w:drawing>
+      </w:r>
+    </w:p>
+    <w:p>
+      <w:pPr>
+        <w:rPr>
+          <w:sz w:val="18"/>
+          <w:szCs w:val="18"/>
+          <w:lang w:val="sk-SK"/>
+        </w:rPr>
+      </w:pPr>
+      <w:r>
+        <w:rPr>
+          <w:sz w:val="18"/>
+          <w:szCs w:val="18"/>
+          <w:lang w:val="sk-SK"/>
+        </w:rPr>
+        <w:t>Graf vyzerá síce zle, ale urobili sme viac úloh ako vyzerá.</w:t>
       </w:r>
     </w:p>
     <w:sectPr>

</xml_diff>